<commit_message>
Modif template RT (Duplicata & autres)
</commit_message>
<xml_diff>
--- a/web/reporting/template/duplicata/duplicata_pv_reception_isole.docx
+++ b/web/reporting/template/duplicata/duplicata_pv_reception_isole.docx
@@ -146,7 +146,7 @@
             <w:r>
               <w:rPr>
                 <w:noProof/>
-                <w:lang w:val="en-US"/>
+                <w:lang w:eastAsia="fr-FR"/>
               </w:rPr>
               <w:drawing>
                 <wp:inline distT="0" distB="0" distL="0" distR="0" wp14:anchorId="4A3F7D47" wp14:editId="21D7E14B">
@@ -417,8 +417,6 @@
                 <w:lang w:val="en-US"/>
               </w:rPr>
             </w:pPr>
-            <w:bookmarkStart w:id="0" w:name="_GoBack"/>
-            <w:bookmarkEnd w:id="0"/>
           </w:p>
         </w:tc>
         <w:tc>
@@ -1188,7 +1186,7 @@
                 <w:noProof/>
                 <w:sz w:val="24"/>
                 <w:szCs w:val="24"/>
-                <w:lang w:val="en-US"/>
+                <w:lang w:eastAsia="fr-FR"/>
               </w:rPr>
               <mc:AlternateContent>
                 <mc:Choice Requires="wps">
@@ -1248,7 +1246,7 @@
                                     <w:tblLook w:val="04A0" w:firstRow="1" w:lastRow="0" w:firstColumn="1" w:lastColumn="0" w:noHBand="0" w:noVBand="1"/>
                                   </w:tblPr>
                                   <w:tblGrid>
-                                    <w:gridCol w:w="3676"/>
+                                    <w:gridCol w:w="3685"/>
                                   </w:tblGrid>
                                   <w:tr>
                                     <w:trPr>
@@ -1395,7 +1393,7 @@
                               <w:tblLook w:val="04A0" w:firstRow="1" w:lastRow="0" w:firstColumn="1" w:lastColumn="0" w:noHBand="0" w:noVBand="1"/>
                             </w:tblPr>
                             <w:tblGrid>
-                              <w:gridCol w:w="3676"/>
+                              <w:gridCol w:w="3685"/>
                             </w:tblGrid>
                             <w:tr>
                               <w:trPr>
@@ -2650,8 +2648,10 @@
       </w:tr>
     </w:tbl>
     <w:p/>
-    <w:p/>
-    <w:p/>
+    <w:p>
+      <w:bookmarkStart w:id="0" w:name="_GoBack"/>
+      <w:bookmarkEnd w:id="0"/>
+    </w:p>
     <w:tbl>
       <w:tblPr>
         <w:tblStyle w:val="Grilledutableau"/>
@@ -4309,7 +4309,7 @@
 </file>
 
 <file path=customXml/itemProps1.xml><?xml version="1.0" encoding="utf-8"?>
-<ds:datastoreItem xmlns:ds="http://schemas.openxmlformats.org/officeDocument/2006/customXml" ds:itemID="{63379758-5C2B-4446-884A-FD81EC6DB48A}">
+<ds:datastoreItem xmlns:ds="http://schemas.openxmlformats.org/officeDocument/2006/customXml" ds:itemID="{26AF627E-494A-43D6-B759-F3363DB29796}">
   <ds:schemaRefs>
     <ds:schemaRef ds:uri="http://schemas.openxmlformats.org/officeDocument/2006/bibliography"/>
   </ds:schemaRefs>

</xml_diff>